<commit_message>
Cambios en las etiquetas
</commit_message>
<xml_diff>
--- a/Laboratorio 6/Documentos/Checklist de Apoyo para el Postmortem PSP2.1.docx
+++ b/Laboratorio 6/Documentos/Checklist de Apoyo para el Postmortem PSP2.1.docx
@@ -10321,7 +10321,7 @@
                 <w:color w:val="000000"/>
                 <w:lang w:eastAsia="es-MX"/>
               </w:rPr>
-              <w:t>3</w:t>
+              <w:t>2</w:t>
             </w:r>
             <w:r>
               <w:rPr>
@@ -10635,7 +10635,7 @@
                 <w:color w:val="000000"/>
                 <w:lang w:eastAsia="es-MX"/>
               </w:rPr>
-              <w:t>6</w:t>
+              <w:t>2.5</w:t>
             </w:r>
             <w:r>
               <w:rPr>
@@ -10996,7 +10996,15 @@
                 <w:color w:val="000000"/>
                 <w:lang w:eastAsia="es-MX"/>
               </w:rPr>
-              <w:t>19</w:t>
+              <w:t>1</w:t>
+            </w:r>
+            <w:r>
+              <w:rPr>
+                <w:rFonts w:asciiTheme="minorHAnsi" w:eastAsia="Times New Roman" w:hAnsiTheme="minorHAnsi" w:cs="Arial"/>
+                <w:color w:val="000000"/>
+                <w:lang w:eastAsia="es-MX"/>
+              </w:rPr>
+              <w:t>26</w:t>
             </w:r>
             <w:r>
               <w:rPr>
@@ -11138,8 +11146,10 @@
                 <w:color w:val="000000"/>
                 <w:lang w:eastAsia="es-MX"/>
               </w:rPr>
-              <w:t>19</w:t>
-            </w:r>
+              <w:t>126</w:t>
+            </w:r>
+            <w:bookmarkStart w:id="0" w:name="_GoBack"/>
+            <w:bookmarkEnd w:id="0"/>
             <w:r>
               <w:rPr>
                 <w:rFonts w:asciiTheme="minorHAnsi" w:eastAsia="Times New Roman" w:hAnsiTheme="minorHAnsi" w:cs="Arial"/>
@@ -11218,8 +11228,6 @@
                 <w:lang w:eastAsia="es-MX"/>
               </w:rPr>
             </w:pPr>
-            <w:bookmarkStart w:id="0" w:name="_GoBack"/>
-            <w:bookmarkEnd w:id="0"/>
           </w:p>
         </w:tc>
       </w:tr>
@@ -13681,7 +13689,7 @@
     </w:rPrDefault>
     <w:pPrDefault/>
   </w:docDefaults>
-  <w:latentStyles w:defLockedState="0" w:defUIPriority="99" w:defSemiHidden="0" w:defUnhideWhenUsed="0" w:defQFormat="0" w:count="375">
+  <w:latentStyles w:defLockedState="0" w:defUIPriority="99" w:defSemiHidden="0" w:defUnhideWhenUsed="0" w:defQFormat="0" w:count="376">
     <w:lsdException w:name="Normal" w:uiPriority="0" w:qFormat="1"/>
     <w:lsdException w:name="heading 1" w:uiPriority="9" w:qFormat="1"/>
     <w:lsdException w:name="heading 2" w:semiHidden="1" w:uiPriority="9" w:unhideWhenUsed="1" w:qFormat="1"/>
@@ -13787,7 +13795,6 @@
     <w:lsdException w:name="HTML Sample" w:semiHidden="1" w:unhideWhenUsed="1"/>
     <w:lsdException w:name="HTML Typewriter" w:semiHidden="1" w:unhideWhenUsed="1"/>
     <w:lsdException w:name="HTML Variable" w:semiHidden="1" w:unhideWhenUsed="1"/>
-    <w:lsdException w:name="Normal Table" w:semiHidden="1" w:unhideWhenUsed="1"/>
     <w:lsdException w:name="annotation subject" w:semiHidden="1" w:unhideWhenUsed="1"/>
     <w:lsdException w:name="No List" w:semiHidden="1" w:unhideWhenUsed="1"/>
     <w:lsdException w:name="Outline List 1" w:semiHidden="1" w:unhideWhenUsed="1"/>
@@ -13834,10 +13841,8 @@
     <w:lsdException w:name="Table Subtle 2" w:semiHidden="1" w:unhideWhenUsed="1"/>
     <w:lsdException w:name="Table Web 1" w:semiHidden="1" w:unhideWhenUsed="1"/>
     <w:lsdException w:name="Table Web 2" w:semiHidden="1" w:unhideWhenUsed="1"/>
-    <w:lsdException w:name="Table Web 3" w:semiHidden="1" w:unhideWhenUsed="1"/>
     <w:lsdException w:name="Balloon Text" w:semiHidden="1" w:unhideWhenUsed="1"/>
     <w:lsdException w:name="Table Grid" w:uiPriority="59"/>
-    <w:lsdException w:name="Table Theme" w:semiHidden="1" w:unhideWhenUsed="1"/>
     <w:lsdException w:name="Placeholder Text" w:semiHidden="1"/>
     <w:lsdException w:name="No Spacing" w:uiPriority="1" w:qFormat="1"/>
     <w:lsdException w:name="Light Shading" w:uiPriority="60"/>
@@ -14057,6 +14062,7 @@
     <w:lsdException w:name="Smart Hyperlink" w:semiHidden="1" w:unhideWhenUsed="1"/>
     <w:lsdException w:name="Hashtag" w:semiHidden="1" w:unhideWhenUsed="1"/>
     <w:lsdException w:name="Unresolved Mention" w:semiHidden="1" w:unhideWhenUsed="1"/>
+    <w:lsdException w:name="Smart Link" w:semiHidden="1" w:unhideWhenUsed="1"/>
   </w:latentStyles>
   <w:style w:type="paragraph" w:default="1" w:styleId="Normal">
     <w:name w:val="Normal"/>
@@ -14393,7 +14399,7 @@
 </file>
 
 <file path=customXml/itemProps1.xml><?xml version="1.0" encoding="utf-8"?>
-<ds:datastoreItem xmlns:ds="http://schemas.openxmlformats.org/officeDocument/2006/customXml" ds:itemID="{9681E166-8041-446D-9DF5-95C09916AABD}">
+<ds:datastoreItem xmlns:ds="http://schemas.openxmlformats.org/officeDocument/2006/customXml" ds:itemID="{C2161EEF-8084-4863-89C4-BBDBE769DA16}">
   <ds:schemaRefs>
     <ds:schemaRef ds:uri="http://schemas.openxmlformats.org/officeDocument/2006/bibliography"/>
   </ds:schemaRefs>

</xml_diff>